<commit_message>
page and code updates
</commit_message>
<xml_diff>
--- a/Files/ePortfolio development in an online education program.docx
+++ b/Files/ePortfolio development in an online education program.docx
@@ -377,19 +377,7 @@
           <w:szCs w:val="24"/>
           <w:shd w:val="clear" w:color="auto" w:fill="FFFFFF"/>
         </w:rPr>
-        <w:t xml:space="preserve"> present a comprehensive study </w:t>
-      </w:r>
-      <w:bookmarkStart w:id="0" w:name="_GoBack"/>
-      <w:bookmarkEnd w:id="0"/>
-      <w:r>
-        <w:rPr>
-          <w:rFonts w:ascii="Arial" w:hAnsi="Arial" w:cs="Arial"/>
-          <w:color w:val="222222"/>
-          <w:sz w:val="24"/>
-          <w:szCs w:val="24"/>
-          <w:shd w:val="clear" w:color="auto" w:fill="FFFFFF"/>
-        </w:rPr>
-        <w:t xml:space="preserve">also on the use of ePortfolios and how it </w:t>
+        <w:t xml:space="preserve"> present a comprehensive study also on the use of ePortfolios and how it </w:t>
       </w:r>
       <w:r>
         <w:rPr>
@@ -618,7 +606,23 @@
           <w:sz w:val="24"/>
           <w:szCs w:val="24"/>
         </w:rPr>
-        <w:t xml:space="preserve"> The data collection quite surprisingly does not record the </w:t>
+        <w:t xml:space="preserve"> </w:t>
+      </w:r>
+      <w:r>
+        <w:rPr>
+          <w:rFonts w:ascii="Arial" w:hAnsi="Arial" w:cs="Arial"/>
+          <w:sz w:val="24"/>
+          <w:szCs w:val="24"/>
+        </w:rPr>
+        <w:t>Surprisingly, the data collection</w:t>
+      </w:r>
+      <w:r>
+        <w:rPr>
+          <w:rFonts w:ascii="Arial" w:hAnsi="Arial" w:cs="Arial"/>
+          <w:sz w:val="24"/>
+          <w:szCs w:val="24"/>
+        </w:rPr>
+        <w:t xml:space="preserve"> does not record the </w:t>
       </w:r>
       <w:r>
         <w:rPr>
@@ -834,7 +838,47 @@
           <w:szCs w:val="24"/>
           <w:shd w:val="clear" w:color="auto" w:fill="FFFFFF"/>
         </w:rPr>
-        <w:t xml:space="preserve">alongside the consideration of the technology gives much clearer insight into the </w:t>
+        <w:t xml:space="preserve">alongside the consideration of the technology </w:t>
+      </w:r>
+      <w:r>
+        <w:rPr>
+          <w:rFonts w:ascii="Arial" w:hAnsi="Arial" w:cs="Arial"/>
+          <w:color w:val="222222"/>
+          <w:sz w:val="24"/>
+          <w:szCs w:val="24"/>
+          <w:shd w:val="clear" w:color="auto" w:fill="FFFFFF"/>
+        </w:rPr>
+        <w:t>give</w:t>
+      </w:r>
+      <w:r>
+        <w:rPr>
+          <w:rFonts w:ascii="Arial" w:hAnsi="Arial" w:cs="Arial"/>
+          <w:color w:val="222222"/>
+          <w:sz w:val="24"/>
+          <w:szCs w:val="24"/>
+          <w:shd w:val="clear" w:color="auto" w:fill="FFFFFF"/>
+        </w:rPr>
+        <w:t xml:space="preserve"> </w:t>
+      </w:r>
+      <w:r>
+        <w:rPr>
+          <w:rFonts w:ascii="Arial" w:hAnsi="Arial" w:cs="Arial"/>
+          <w:color w:val="222222"/>
+          <w:sz w:val="24"/>
+          <w:szCs w:val="24"/>
+          <w:shd w:val="clear" w:color="auto" w:fill="FFFFFF"/>
+        </w:rPr>
+        <w:t xml:space="preserve">a </w:t>
+      </w:r>
+      <w:r>
+        <w:rPr>
+          <w:rFonts w:ascii="Arial" w:hAnsi="Arial" w:cs="Arial"/>
+          <w:color w:val="222222"/>
+          <w:sz w:val="24"/>
+          <w:szCs w:val="24"/>
+          <w:shd w:val="clear" w:color="auto" w:fill="FFFFFF"/>
+        </w:rPr>
+        <w:t xml:space="preserve">much clearer insight into the </w:t>
       </w:r>
       <w:r>
         <w:rPr>
@@ -871,23 +915,31 @@
           <w:sz w:val="24"/>
           <w:szCs w:val="24"/>
         </w:rPr>
-        <w:t>In conclusion the research suggests that ePortfolios are increasing in popularity and use and not just been used in traditional technology paths but a wider range of academic learning.</w:t>
-      </w:r>
-      <w:r>
-        <w:rPr>
-          <w:rFonts w:ascii="Arial" w:hAnsi="Arial" w:cs="Arial"/>
-          <w:sz w:val="24"/>
-          <w:szCs w:val="24"/>
-        </w:rPr>
-        <w:t xml:space="preserve"> </w:t>
-      </w:r>
-      <w:r>
-        <w:rPr>
-          <w:rFonts w:ascii="Arial" w:hAnsi="Arial" w:cs="Arial"/>
-          <w:sz w:val="24"/>
-          <w:szCs w:val="24"/>
-        </w:rPr>
-        <w:t>T</w:t>
+        <w:t>In conclusion</w:t>
+      </w:r>
+      <w:r>
+        <w:rPr>
+          <w:rFonts w:ascii="Arial" w:hAnsi="Arial" w:cs="Arial"/>
+          <w:sz w:val="24"/>
+          <w:szCs w:val="24"/>
+        </w:rPr>
+        <w:t>, the research suggests that ePortfolios are increasing in popularity and use and have been used in traditional technology paths and</w:t>
+      </w:r>
+      <w:r>
+        <w:rPr>
+          <w:rFonts w:ascii="Arial" w:hAnsi="Arial" w:cs="Arial"/>
+          <w:sz w:val="24"/>
+          <w:szCs w:val="24"/>
+        </w:rPr>
+        <w:t xml:space="preserve"> a wider range of academic learning.</w:t>
+      </w:r>
+      <w:r>
+        <w:rPr>
+          <w:rFonts w:ascii="Arial" w:hAnsi="Arial" w:cs="Arial"/>
+          <w:sz w:val="24"/>
+          <w:szCs w:val="24"/>
+        </w:rPr>
+        <w:t xml:space="preserve"> T</w:t>
       </w:r>
       <w:r>
         <w:rPr>
@@ -975,15 +1027,25 @@
           <w:sz w:val="24"/>
           <w:szCs w:val="24"/>
         </w:rPr>
-        <w:t xml:space="preserve">is not technology focussed it gives the individuals the opportunity to </w:t>
-      </w:r>
-      <w:r>
-        <w:rPr>
-          <w:rFonts w:ascii="Arial" w:hAnsi="Arial" w:cs="Arial"/>
-          <w:sz w:val="24"/>
-          <w:szCs w:val="24"/>
-        </w:rPr>
-        <w:t>record their learning, reflect and improves wider academic online learning</w:t>
+        <w:t>is not technology focussed</w:t>
+      </w:r>
+      <w:r>
+        <w:rPr>
+          <w:rFonts w:ascii="Arial" w:hAnsi="Arial" w:cs="Arial"/>
+          <w:sz w:val="24"/>
+          <w:szCs w:val="24"/>
+        </w:rPr>
+        <w:t>, it allows the individuals to record their learning, reflect and improve</w:t>
+      </w:r>
+      <w:bookmarkStart w:id="0" w:name="_GoBack"/>
+      <w:bookmarkEnd w:id="0"/>
+      <w:r>
+        <w:rPr>
+          <w:rFonts w:ascii="Arial" w:hAnsi="Arial" w:cs="Arial"/>
+          <w:sz w:val="24"/>
+          <w:szCs w:val="24"/>
+        </w:rPr>
+        <w:t xml:space="preserve"> wider academic online learning</w:t>
       </w:r>
       <w:r>
         <w:rPr>
@@ -2011,6 +2073,14 @@
 </file>
 
 <file path=customXml/item1.xml><?xml version="1.0" encoding="utf-8"?>
+<p:properties xmlns:p="http://schemas.microsoft.com/office/2006/metadata/properties" xmlns:xsi="http://www.w3.org/2001/XMLSchema-instance" xmlns:pc="http://schemas.microsoft.com/office/infopath/2007/PartnerControls">
+  <documentManagement>
+    <_activity xmlns="ca76b494-2e4a-4a75-8bec-4bb577b23f1f" xsi:nil="true"/>
+  </documentManagement>
+</p:properties>
+</file>
+
+<file path=customXml/item2.xml><?xml version="1.0" encoding="utf-8"?>
 <ct:contentTypeSchema xmlns:ct="http://schemas.microsoft.com/office/2006/metadata/contentType" xmlns:ma="http://schemas.microsoft.com/office/2006/metadata/properties/metaAttributes" ct:_="" ma:_="" ma:contentTypeName="Document" ma:contentTypeID="0x010100CDFE078A6F9F72428DB47FF99D2C4304" ma:contentTypeVersion="15" ma:contentTypeDescription="Create a new document." ma:contentTypeScope="" ma:versionID="a309a4836a5e99df968fc9a2e34d1127">
   <xsd:schema xmlns:xsd="http://www.w3.org/2001/XMLSchema" xmlns:xs="http://www.w3.org/2001/XMLSchema" xmlns:p="http://schemas.microsoft.com/office/2006/metadata/properties" xmlns:ns3="ca76b494-2e4a-4a75-8bec-4bb577b23f1f" xmlns:ns4="5d912a4a-ae84-4103-8a91-4a2bffc9ab92" targetNamespace="http://schemas.microsoft.com/office/2006/metadata/properties" ma:root="true" ma:fieldsID="419174e9476ca97debfd9c93bdd5d4ee" ns3:_="" ns4:_="">
     <xsd:import namespace="ca76b494-2e4a-4a75-8bec-4bb577b23f1f"/>
@@ -2245,14 +2315,6 @@
 </ct:contentTypeSchema>
 </file>
 
-<file path=customXml/item2.xml><?xml version="1.0" encoding="utf-8"?>
-<p:properties xmlns:p="http://schemas.microsoft.com/office/2006/metadata/properties" xmlns:xsi="http://www.w3.org/2001/XMLSchema-instance" xmlns:pc="http://schemas.microsoft.com/office/infopath/2007/PartnerControls">
-  <documentManagement>
-    <_activity xmlns="ca76b494-2e4a-4a75-8bec-4bb577b23f1f" xsi:nil="true"/>
-  </documentManagement>
-</p:properties>
-</file>
-
 <file path=customXml/item3.xml><?xml version="1.0" encoding="utf-8"?>
 <?mso-contentType ?>
 <FormTemplates xmlns="http://schemas.microsoft.com/sharepoint/v3/contenttype/forms">
@@ -2263,6 +2325,16 @@
 </file>
 
 <file path=customXml/itemProps1.xml><?xml version="1.0" encoding="utf-8"?>
+<ds:datastoreItem xmlns:ds="http://schemas.openxmlformats.org/officeDocument/2006/customXml" ds:itemID="{84BD319B-0F1A-4721-BA2B-5269F182F1AC}">
+  <ds:schemaRefs>
+    <ds:schemaRef ds:uri="http://schemas.microsoft.com/office/2006/metadata/properties"/>
+    <ds:schemaRef ds:uri="http://schemas.microsoft.com/office/infopath/2007/PartnerControls"/>
+    <ds:schemaRef ds:uri="ca76b494-2e4a-4a75-8bec-4bb577b23f1f"/>
+  </ds:schemaRefs>
+</ds:datastoreItem>
+</file>
+
+<file path=customXml/itemProps2.xml><?xml version="1.0" encoding="utf-8"?>
 <ds:datastoreItem xmlns:ds="http://schemas.openxmlformats.org/officeDocument/2006/customXml" ds:itemID="{395299A7-C3A8-49C0-9DCE-B6F5C57B43E1}">
   <ds:schemaRefs>
     <ds:schemaRef ds:uri="http://schemas.microsoft.com/office/2006/metadata/contentType"/>
@@ -2281,23 +2353,6 @@
 </ds:datastoreItem>
 </file>
 
-<file path=customXml/itemProps2.xml><?xml version="1.0" encoding="utf-8"?>
-<ds:datastoreItem xmlns:ds="http://schemas.openxmlformats.org/officeDocument/2006/customXml" ds:itemID="{84BD319B-0F1A-4721-BA2B-5269F182F1AC}">
-  <ds:schemaRefs>
-    <ds:schemaRef ds:uri="http://schemas.microsoft.com/office/2006/metadata/properties"/>
-    <ds:schemaRef ds:uri="http://schemas.microsoft.com/office/2006/documentManagement/types"/>
-    <ds:schemaRef ds:uri="http://purl.org/dc/terms/"/>
-    <ds:schemaRef ds:uri="http://schemas.openxmlformats.org/package/2006/metadata/core-properties"/>
-    <ds:schemaRef ds:uri="http://purl.org/dc/dcmitype/"/>
-    <ds:schemaRef ds:uri="http://schemas.microsoft.com/office/infopath/2007/PartnerControls"/>
-    <ds:schemaRef ds:uri="http://purl.org/dc/elements/1.1/"/>
-    <ds:schemaRef ds:uri="5d912a4a-ae84-4103-8a91-4a2bffc9ab92"/>
-    <ds:schemaRef ds:uri="ca76b494-2e4a-4a75-8bec-4bb577b23f1f"/>
-    <ds:schemaRef ds:uri="http://www.w3.org/XML/1998/namespace"/>
-  </ds:schemaRefs>
-</ds:datastoreItem>
-</file>
-
 <file path=customXml/itemProps3.xml><?xml version="1.0" encoding="utf-8"?>
 <ds:datastoreItem xmlns:ds="http://schemas.openxmlformats.org/officeDocument/2006/customXml" ds:itemID="{8D6A0B64-1CB2-4D60-A46E-D126C485ECEF}">
   <ds:schemaRefs>

</xml_diff>